<commit_message>
created the user manual for this compiler
</commit_message>
<xml_diff>
--- a/Product/CompilerUserManual.docx
+++ b/Product/CompilerUserManual.docx
@@ -23,19 +23,27 @@
         <w:jc w:val="center"/>
       </w:pPr>
       <w:r>
-        <w:t xml:space="preserve">User Manual for compiler </w:t>
+        <w:t xml:space="preserve">User Manual for </w:t>
+      </w:r>
+      <w:r>
+        <w:t>C</w:t>
+      </w:r>
+      <w:bookmarkStart w:id="0" w:name="_GoBack"/>
+      <w:bookmarkEnd w:id="0"/>
+      <w:r>
+        <w:t xml:space="preserve">ompiler </w:t>
       </w:r>
     </w:p>
     <w:p/>
     <w:p>
       <w:r>
-        <w:t>Table of contents:</w:t>
+        <w:tab/>
       </w:r>
     </w:p>
-    <w:p>
-      <w:bookmarkStart w:id="0" w:name="_GoBack"/>
-      <w:bookmarkEnd w:id="0"/>
-    </w:p>
+    <w:p/>
+    <w:p/>
+    <w:p/>
+    <w:p/>
     <w:sectPr>
       <w:pgSz w:w="12240" w:h="15840"/>
       <w:pgMar w:top="1440" w:right="1440" w:bottom="1440" w:left="1440" w:header="720" w:footer="720" w:gutter="0"/>
@@ -44,6 +52,127 @@
     </w:sectPr>
   </w:body>
 </w:document>
+</file>
+
+<file path=word/numbering.xml><?xml version="1.0" encoding="utf-8"?>
+<w:numbering xmlns:wpc="http://schemas.microsoft.com/office/word/2010/wordprocessingCanvas" xmlns:cx="http://schemas.microsoft.com/office/drawing/2014/chartex" xmlns:cx1="http://schemas.microsoft.com/office/drawing/2015/9/8/chartex" xmlns:cx2="http://schemas.microsoft.com/office/drawing/2015/10/21/chartex" xmlns:cx3="http://schemas.microsoft.com/office/drawing/2016/5/9/chartex" xmlns:cx4="http://schemas.microsoft.com/office/drawing/2016/5/10/chartex" xmlns:cx5="http://schemas.microsoft.com/office/drawing/2016/5/11/chartex" xmlns:cx6="http://schemas.microsoft.com/office/drawing/2016/5/12/chartex" xmlns:cx7="http://schemas.microsoft.com/office/drawing/2016/5/13/chartex" xmlns:cx8="http://schemas.microsoft.com/office/drawing/2016/5/14/chartex" xmlns:mc="http://schemas.openxmlformats.org/markup-compatibility/2006" xmlns:aink="http://schemas.microsoft.com/office/drawing/2016/ink" xmlns:am3d="http://schemas.microsoft.com/office/drawing/2017/model3d" xmlns:o="urn:schemas-microsoft-com:office:office" xmlns:r="http://schemas.openxmlformats.org/officeDocument/2006/relationships" xmlns:m="http://schemas.openxmlformats.org/officeDocument/2006/math" xmlns:v="urn:schemas-microsoft-com:vml" xmlns:wp14="http://schemas.microsoft.com/office/word/2010/wordprocessingDrawing" xmlns:wp="http://schemas.openxmlformats.org/drawingml/2006/wordprocessingDrawing" xmlns:w10="urn:schemas-microsoft-com:office:word" xmlns:w="http://schemas.openxmlformats.org/wordprocessingml/2006/main" xmlns:w14="http://schemas.microsoft.com/office/word/2010/wordml" xmlns:w15="http://schemas.microsoft.com/office/word/2012/wordml" xmlns:w16cid="http://schemas.microsoft.com/office/word/2016/wordml/cid" xmlns:w16se="http://schemas.microsoft.com/office/word/2015/wordml/symex" xmlns:wpg="http://schemas.microsoft.com/office/word/2010/wordprocessingGroup" xmlns:wpi="http://schemas.microsoft.com/office/word/2010/wordprocessingInk" xmlns:wne="http://schemas.microsoft.com/office/word/2006/wordml" xmlns:wps="http://schemas.microsoft.com/office/word/2010/wordprocessingShape" mc:Ignorable="w14 w15 w16se w16cid wp14">
+  <w:abstractNum w:abstractNumId="0" w15:restartNumberingAfterBreak="0">
+    <w:nsid w:val="24EE00A6"/>
+    <w:multiLevelType w:val="hybridMultilevel"/>
+    <w:tmpl w:val="0A82928A"/>
+    <w:lvl w:ilvl="0" w:tplc="04090001">
+      <w:start w:val="1"/>
+      <w:numFmt w:val="bullet"/>
+      <w:lvlText w:val=""/>
+      <w:lvlJc w:val="left"/>
+      <w:pPr>
+        <w:ind w:left="720" w:hanging="360"/>
+      </w:pPr>
+      <w:rPr>
+        <w:rFonts w:ascii="Symbol" w:hAnsi="Symbol" w:hint="default"/>
+      </w:rPr>
+    </w:lvl>
+    <w:lvl w:ilvl="1" w:tplc="04090003" w:tentative="1">
+      <w:start w:val="1"/>
+      <w:numFmt w:val="bullet"/>
+      <w:lvlText w:val="o"/>
+      <w:lvlJc w:val="left"/>
+      <w:pPr>
+        <w:ind w:left="1440" w:hanging="360"/>
+      </w:pPr>
+      <w:rPr>
+        <w:rFonts w:ascii="Courier New" w:hAnsi="Courier New" w:cs="Courier New" w:hint="default"/>
+      </w:rPr>
+    </w:lvl>
+    <w:lvl w:ilvl="2" w:tplc="04090005" w:tentative="1">
+      <w:start w:val="1"/>
+      <w:numFmt w:val="bullet"/>
+      <w:lvlText w:val=""/>
+      <w:lvlJc w:val="left"/>
+      <w:pPr>
+        <w:ind w:left="2160" w:hanging="360"/>
+      </w:pPr>
+      <w:rPr>
+        <w:rFonts w:ascii="Wingdings" w:hAnsi="Wingdings" w:hint="default"/>
+      </w:rPr>
+    </w:lvl>
+    <w:lvl w:ilvl="3" w:tplc="04090001" w:tentative="1">
+      <w:start w:val="1"/>
+      <w:numFmt w:val="bullet"/>
+      <w:lvlText w:val=""/>
+      <w:lvlJc w:val="left"/>
+      <w:pPr>
+        <w:ind w:left="2880" w:hanging="360"/>
+      </w:pPr>
+      <w:rPr>
+        <w:rFonts w:ascii="Symbol" w:hAnsi="Symbol" w:hint="default"/>
+      </w:rPr>
+    </w:lvl>
+    <w:lvl w:ilvl="4" w:tplc="04090003" w:tentative="1">
+      <w:start w:val="1"/>
+      <w:numFmt w:val="bullet"/>
+      <w:lvlText w:val="o"/>
+      <w:lvlJc w:val="left"/>
+      <w:pPr>
+        <w:ind w:left="3600" w:hanging="360"/>
+      </w:pPr>
+      <w:rPr>
+        <w:rFonts w:ascii="Courier New" w:hAnsi="Courier New" w:cs="Courier New" w:hint="default"/>
+      </w:rPr>
+    </w:lvl>
+    <w:lvl w:ilvl="5" w:tplc="04090005" w:tentative="1">
+      <w:start w:val="1"/>
+      <w:numFmt w:val="bullet"/>
+      <w:lvlText w:val=""/>
+      <w:lvlJc w:val="left"/>
+      <w:pPr>
+        <w:ind w:left="4320" w:hanging="360"/>
+      </w:pPr>
+      <w:rPr>
+        <w:rFonts w:ascii="Wingdings" w:hAnsi="Wingdings" w:hint="default"/>
+      </w:rPr>
+    </w:lvl>
+    <w:lvl w:ilvl="6" w:tplc="04090001" w:tentative="1">
+      <w:start w:val="1"/>
+      <w:numFmt w:val="bullet"/>
+      <w:lvlText w:val=""/>
+      <w:lvlJc w:val="left"/>
+      <w:pPr>
+        <w:ind w:left="5040" w:hanging="360"/>
+      </w:pPr>
+      <w:rPr>
+        <w:rFonts w:ascii="Symbol" w:hAnsi="Symbol" w:hint="default"/>
+      </w:rPr>
+    </w:lvl>
+    <w:lvl w:ilvl="7" w:tplc="04090003" w:tentative="1">
+      <w:start w:val="1"/>
+      <w:numFmt w:val="bullet"/>
+      <w:lvlText w:val="o"/>
+      <w:lvlJc w:val="left"/>
+      <w:pPr>
+        <w:ind w:left="5760" w:hanging="360"/>
+      </w:pPr>
+      <w:rPr>
+        <w:rFonts w:ascii="Courier New" w:hAnsi="Courier New" w:cs="Courier New" w:hint="default"/>
+      </w:rPr>
+    </w:lvl>
+    <w:lvl w:ilvl="8" w:tplc="04090005" w:tentative="1">
+      <w:start w:val="1"/>
+      <w:numFmt w:val="bullet"/>
+      <w:lvlText w:val=""/>
+      <w:lvlJc w:val="left"/>
+      <w:pPr>
+        <w:ind w:left="6480" w:hanging="360"/>
+      </w:pPr>
+      <w:rPr>
+        <w:rFonts w:ascii="Wingdings" w:hAnsi="Wingdings" w:hint="default"/>
+      </w:rPr>
+    </w:lvl>
+  </w:abstractNum>
+  <w:num w:numId="1">
+    <w:abstractNumId w:val="0"/>
+  </w:num>
+</w:numbering>
 </file>
 
 <file path=word/styles.xml><?xml version="1.0" encoding="utf-8"?>
@@ -465,6 +594,17 @@
     <w:semiHidden/>
     <w:unhideWhenUsed/>
   </w:style>
+  <w:style w:type="paragraph" w:styleId="ListParagraph">
+    <w:name w:val="List Paragraph"/>
+    <w:basedOn w:val="Normal"/>
+    <w:uiPriority w:val="34"/>
+    <w:qFormat/>
+    <w:rsid w:val="00A212AE"/>
+    <w:pPr>
+      <w:ind w:left="720"/>
+      <w:contextualSpacing/>
+    </w:pPr>
+  </w:style>
 </w:styles>
 </file>
 

</xml_diff>

<commit_message>
finished user manual and created jar file
</commit_message>
<xml_diff>
--- a/Product/CompilerUserManual.docx
+++ b/Product/CompilerUserManual.docx
@@ -6,15 +6,11 @@
       <w:pPr>
         <w:rPr>
           <w:rFonts w:ascii="Times New Roman" w:hAnsi="Times New Roman" w:cs="Times New Roman"/>
-          <w:sz w:val="28"/>
-          <w:szCs w:val="28"/>
-        </w:rPr>
-      </w:pPr>
-      <w:r>
-        <w:rPr>
-          <w:rFonts w:ascii="Times New Roman" w:hAnsi="Times New Roman" w:cs="Times New Roman"/>
-          <w:sz w:val="28"/>
-          <w:szCs w:val="28"/>
+        </w:rPr>
+      </w:pPr>
+      <w:r>
+        <w:rPr>
+          <w:rFonts w:ascii="Times New Roman" w:hAnsi="Times New Roman" w:cs="Times New Roman"/>
         </w:rPr>
         <w:t xml:space="preserve">Erik Ayavaca-Tirado </w:t>
       </w:r>
@@ -23,42 +19,34 @@
       <w:pPr>
         <w:rPr>
           <w:rFonts w:ascii="Times New Roman" w:hAnsi="Times New Roman" w:cs="Times New Roman"/>
-          <w:sz w:val="28"/>
-          <w:szCs w:val="28"/>
-        </w:rPr>
-      </w:pPr>
-      <w:r>
-        <w:rPr>
-          <w:rFonts w:ascii="Times New Roman" w:hAnsi="Times New Roman" w:cs="Times New Roman"/>
-          <w:sz w:val="28"/>
-          <w:szCs w:val="28"/>
-        </w:rPr>
-        <w:t>4/30/19</w:t>
-      </w:r>
-    </w:p>
-    <w:p>
-      <w:pPr>
-        <w:rPr>
-          <w:rFonts w:ascii="Times New Roman" w:hAnsi="Times New Roman" w:cs="Times New Roman"/>
-          <w:sz w:val="28"/>
-          <w:szCs w:val="28"/>
-        </w:rPr>
-      </w:pPr>
-      <w:r>
-        <w:rPr>
-          <w:rFonts w:ascii="Times New Roman" w:hAnsi="Times New Roman" w:cs="Times New Roman"/>
-          <w:sz w:val="28"/>
-          <w:szCs w:val="28"/>
+        </w:rPr>
+      </w:pPr>
+      <w:r>
+        <w:rPr>
+          <w:rFonts w:ascii="Times New Roman" w:hAnsi="Times New Roman" w:cs="Times New Roman"/>
+        </w:rPr>
+        <w:t>5/1/19</w:t>
+      </w:r>
+    </w:p>
+    <w:p>
+      <w:pPr>
+        <w:rPr>
+          <w:rFonts w:ascii="Times New Roman" w:hAnsi="Times New Roman" w:cs="Times New Roman"/>
+        </w:rPr>
+      </w:pPr>
+      <w:r>
+        <w:rPr>
+          <w:rFonts w:ascii="Times New Roman" w:hAnsi="Times New Roman" w:cs="Times New Roman"/>
         </w:rPr>
         <w:t xml:space="preserve">Compilers </w:t>
       </w:r>
-    </w:p>
-    <w:p>
-      <w:pPr>
-        <w:rPr>
-          <w:rFonts w:ascii="Times New Roman" w:hAnsi="Times New Roman" w:cs="Times New Roman"/>
-          <w:sz w:val="28"/>
-          <w:szCs w:val="28"/>
+      <w:bookmarkStart w:id="0" w:name="_GoBack"/>
+      <w:bookmarkEnd w:id="0"/>
+    </w:p>
+    <w:p>
+      <w:pPr>
+        <w:rPr>
+          <w:rFonts w:ascii="Times New Roman" w:hAnsi="Times New Roman" w:cs="Times New Roman"/>
         </w:rPr>
       </w:pPr>
     </w:p>
@@ -67,76 +55,39 @@
         <w:jc w:val="center"/>
         <w:rPr>
           <w:rFonts w:ascii="Times New Roman" w:hAnsi="Times New Roman" w:cs="Times New Roman"/>
-          <w:sz w:val="28"/>
-          <w:szCs w:val="28"/>
-        </w:rPr>
-      </w:pPr>
-      <w:r>
-        <w:rPr>
-          <w:rFonts w:ascii="Times New Roman" w:hAnsi="Times New Roman" w:cs="Times New Roman"/>
-          <w:sz w:val="28"/>
-          <w:szCs w:val="28"/>
+        </w:rPr>
+      </w:pPr>
+      <w:r>
+        <w:rPr>
+          <w:rFonts w:ascii="Times New Roman" w:hAnsi="Times New Roman" w:cs="Times New Roman"/>
         </w:rPr>
         <w:t xml:space="preserve">User Manual for </w:t>
       </w:r>
       <w:r>
         <w:rPr>
           <w:rFonts w:ascii="Times New Roman" w:hAnsi="Times New Roman" w:cs="Times New Roman"/>
-          <w:sz w:val="28"/>
-          <w:szCs w:val="28"/>
         </w:rPr>
         <w:t>C</w:t>
       </w:r>
       <w:r>
         <w:rPr>
           <w:rFonts w:ascii="Times New Roman" w:hAnsi="Times New Roman" w:cs="Times New Roman"/>
-          <w:sz w:val="28"/>
-          <w:szCs w:val="28"/>
         </w:rPr>
         <w:t xml:space="preserve">ompiler </w:t>
       </w:r>
     </w:p>
     <w:p>
       <w:pPr>
-        <w:rPr>
-          <w:rFonts w:ascii="Times New Roman" w:hAnsi="Times New Roman" w:cs="Times New Roman"/>
-          <w:sz w:val="28"/>
-          <w:szCs w:val="28"/>
-        </w:rPr>
-      </w:pPr>
-    </w:p>
-    <w:p>
-      <w:pPr>
         <w:spacing w:before="100" w:beforeAutospacing="1" w:after="100" w:afterAutospacing="1"/>
         <w:rPr>
           <w:rFonts w:ascii="Times New Roman" w:eastAsia="Times New Roman" w:hAnsi="Times New Roman" w:cs="Times New Roman"/>
-          <w:sz w:val="28"/>
-          <w:szCs w:val="28"/>
-        </w:rPr>
-      </w:pPr>
-      <w:r>
-        <w:rPr>
-          <w:rFonts w:ascii="Times New Roman" w:eastAsia="Times New Roman" w:hAnsi="Times New Roman" w:cs="Times New Roman"/>
-          <w:sz w:val="28"/>
-          <w:szCs w:val="28"/>
-        </w:rPr>
-        <w:t>To use</w:t>
-      </w:r>
-      <w:r>
-        <w:rPr>
-          <w:rFonts w:ascii="Times New Roman" w:eastAsia="Times New Roman" w:hAnsi="Times New Roman" w:cs="Times New Roman"/>
-          <w:sz w:val="28"/>
-          <w:szCs w:val="28"/>
-        </w:rPr>
-        <w:t xml:space="preserve"> this compiler</w:t>
-      </w:r>
-      <w:r>
-        <w:rPr>
-          <w:rFonts w:ascii="Times New Roman" w:eastAsia="Times New Roman" w:hAnsi="Times New Roman" w:cs="Times New Roman"/>
-          <w:sz w:val="28"/>
-          <w:szCs w:val="28"/>
-        </w:rPr>
-        <w:t xml:space="preserve">: </w:t>
+        </w:rPr>
+      </w:pPr>
+      <w:r>
+        <w:rPr>
+          <w:rFonts w:ascii="Times New Roman" w:eastAsia="Times New Roman" w:hAnsi="Times New Roman" w:cs="Times New Roman"/>
+        </w:rPr>
+        <w:t xml:space="preserve">To use this compiler: </w:t>
       </w:r>
     </w:p>
     <w:p>
@@ -148,49 +99,13 @@
         <w:spacing w:before="100" w:beforeAutospacing="1" w:after="100" w:afterAutospacing="1"/>
         <w:rPr>
           <w:rFonts w:ascii="Times New Roman" w:eastAsia="Times New Roman" w:hAnsi="Times New Roman" w:cs="Times New Roman"/>
-          <w:sz w:val="28"/>
-          <w:szCs w:val="28"/>
-        </w:rPr>
-      </w:pPr>
-      <w:r>
-        <w:rPr>
-          <w:rFonts w:ascii="Times New Roman" w:eastAsia="Times New Roman" w:hAnsi="Times New Roman" w:cs="Times New Roman"/>
-          <w:sz w:val="28"/>
-          <w:szCs w:val="28"/>
-        </w:rPr>
-        <w:t>Locate the “</w:t>
-      </w:r>
-      <w:r>
-        <w:rPr>
-          <w:rFonts w:ascii="Times New Roman" w:eastAsia="Times New Roman" w:hAnsi="Times New Roman" w:cs="Times New Roman"/>
-          <w:sz w:val="28"/>
-          <w:szCs w:val="28"/>
-        </w:rPr>
-        <w:t>ayavacacompiler</w:t>
-      </w:r>
-      <w:r>
-        <w:rPr>
-          <w:rFonts w:ascii="Times New Roman" w:eastAsia="Times New Roman" w:hAnsi="Times New Roman" w:cs="Times New Roman"/>
-          <w:sz w:val="28"/>
-          <w:szCs w:val="28"/>
-        </w:rPr>
-        <w:t>.jar” file in the “</w:t>
-      </w:r>
-      <w:r>
-        <w:rPr>
-          <w:rFonts w:ascii="Times New Roman" w:eastAsia="Times New Roman" w:hAnsi="Times New Roman" w:cs="Times New Roman"/>
-          <w:sz w:val="28"/>
-          <w:szCs w:val="28"/>
-        </w:rPr>
-        <w:t>P</w:t>
-      </w:r>
-      <w:r>
-        <w:rPr>
-          <w:rFonts w:ascii="Times New Roman" w:eastAsia="Times New Roman" w:hAnsi="Times New Roman" w:cs="Times New Roman"/>
-          <w:sz w:val="28"/>
-          <w:szCs w:val="28"/>
-        </w:rPr>
-        <w:t xml:space="preserve">roduct” folder </w:t>
+        </w:rPr>
+      </w:pPr>
+      <w:r>
+        <w:rPr>
+          <w:rFonts w:ascii="Times New Roman" w:eastAsia="Times New Roman" w:hAnsi="Times New Roman" w:cs="Times New Roman"/>
+        </w:rPr>
+        <w:t xml:space="preserve">Locate the “ayavacacompiler.jar” file in the “Product” folder </w:t>
       </w:r>
     </w:p>
     <w:p>
@@ -202,47 +117,35 @@
         <w:spacing w:before="100" w:beforeAutospacing="1" w:after="100" w:afterAutospacing="1"/>
         <w:rPr>
           <w:rFonts w:ascii="Times New Roman" w:eastAsia="Times New Roman" w:hAnsi="Times New Roman" w:cs="Times New Roman"/>
-          <w:sz w:val="28"/>
-          <w:szCs w:val="28"/>
-        </w:rPr>
-      </w:pPr>
-      <w:r>
-        <w:rPr>
-          <w:rFonts w:ascii="Times New Roman" w:eastAsia="Times New Roman" w:hAnsi="Times New Roman" w:cs="Times New Roman"/>
-          <w:sz w:val="28"/>
-          <w:szCs w:val="28"/>
+        </w:rPr>
+      </w:pPr>
+      <w:r>
+        <w:rPr>
+          <w:rFonts w:ascii="Times New Roman" w:eastAsia="Times New Roman" w:hAnsi="Times New Roman" w:cs="Times New Roman"/>
         </w:rPr>
         <w:t xml:space="preserve">Locate the Mini-pascal (.pas) file you would like to </w:t>
       </w:r>
       <w:r>
         <w:rPr>
           <w:rFonts w:ascii="Times New Roman" w:eastAsia="Times New Roman" w:hAnsi="Times New Roman" w:cs="Times New Roman"/>
-          <w:sz w:val="28"/>
-          <w:szCs w:val="28"/>
         </w:rPr>
         <w:t>compile,</w:t>
       </w:r>
       <w:r>
         <w:rPr>
           <w:rFonts w:ascii="Times New Roman" w:eastAsia="Times New Roman" w:hAnsi="Times New Roman" w:cs="Times New Roman"/>
-          <w:sz w:val="28"/>
-          <w:szCs w:val="28"/>
         </w:rPr>
         <w:t xml:space="preserve"> in the case of this </w:t>
       </w:r>
       <w:r>
         <w:rPr>
           <w:rFonts w:ascii="Times New Roman" w:eastAsia="Times New Roman" w:hAnsi="Times New Roman" w:cs="Times New Roman"/>
-          <w:sz w:val="28"/>
-          <w:szCs w:val="28"/>
         </w:rPr>
         <w:t>compiler,</w:t>
       </w:r>
       <w:r>
         <w:rPr>
           <w:rFonts w:ascii="Times New Roman" w:eastAsia="Times New Roman" w:hAnsi="Times New Roman" w:cs="Times New Roman"/>
-          <w:sz w:val="28"/>
-          <w:szCs w:val="28"/>
         </w:rPr>
         <w:t xml:space="preserve"> we would use a text file </w:t>
       </w:r>
@@ -256,15 +159,11 @@
         <w:spacing w:before="100" w:beforeAutospacing="1" w:after="100" w:afterAutospacing="1"/>
         <w:rPr>
           <w:rFonts w:ascii="Times New Roman" w:eastAsia="Times New Roman" w:hAnsi="Times New Roman" w:cs="Times New Roman"/>
-          <w:sz w:val="28"/>
-          <w:szCs w:val="28"/>
-        </w:rPr>
-      </w:pPr>
-      <w:r>
-        <w:rPr>
-          <w:rFonts w:ascii="Times New Roman" w:eastAsia="Times New Roman" w:hAnsi="Times New Roman" w:cs="Times New Roman"/>
-          <w:sz w:val="28"/>
-          <w:szCs w:val="28"/>
+        </w:rPr>
+      </w:pPr>
+      <w:r>
+        <w:rPr>
+          <w:rFonts w:ascii="Times New Roman" w:eastAsia="Times New Roman" w:hAnsi="Times New Roman" w:cs="Times New Roman"/>
         </w:rPr>
         <w:t xml:space="preserve">Put both files in the same directory </w:t>
       </w:r>
@@ -278,31 +177,23 @@
         <w:spacing w:before="100" w:beforeAutospacing="1" w:after="100" w:afterAutospacing="1"/>
         <w:rPr>
           <w:rFonts w:ascii="Times New Roman" w:eastAsia="Times New Roman" w:hAnsi="Times New Roman" w:cs="Times New Roman"/>
-          <w:sz w:val="28"/>
-          <w:szCs w:val="28"/>
-        </w:rPr>
-      </w:pPr>
-      <w:r>
-        <w:rPr>
-          <w:rFonts w:ascii="Times New Roman" w:eastAsia="Times New Roman" w:hAnsi="Times New Roman" w:cs="Times New Roman"/>
-          <w:sz w:val="28"/>
-          <w:szCs w:val="28"/>
+        </w:rPr>
+      </w:pPr>
+      <w:r>
+        <w:rPr>
+          <w:rFonts w:ascii="Times New Roman" w:eastAsia="Times New Roman" w:hAnsi="Times New Roman" w:cs="Times New Roman"/>
         </w:rPr>
         <w:t xml:space="preserve">Use </w:t>
       </w:r>
       <w:r>
         <w:rPr>
           <w:rFonts w:ascii="Times New Roman" w:eastAsia="Times New Roman" w:hAnsi="Times New Roman" w:cs="Times New Roman"/>
-          <w:sz w:val="28"/>
-          <w:szCs w:val="28"/>
         </w:rPr>
         <w:t xml:space="preserve">the command line </w:t>
       </w:r>
       <w:r>
         <w:rPr>
           <w:rFonts w:ascii="Times New Roman" w:eastAsia="Times New Roman" w:hAnsi="Times New Roman" w:cs="Times New Roman"/>
-          <w:sz w:val="28"/>
-          <w:szCs w:val="28"/>
         </w:rPr>
         <w:t>to navigate to files</w:t>
       </w:r>
@@ -316,104 +207,53 @@
         <w:spacing w:before="100" w:beforeAutospacing="1" w:after="100" w:afterAutospacing="1"/>
         <w:rPr>
           <w:rFonts w:ascii="Times New Roman" w:eastAsia="Times New Roman" w:hAnsi="Times New Roman" w:cs="Times New Roman"/>
-          <w:sz w:val="28"/>
-          <w:szCs w:val="28"/>
-        </w:rPr>
-      </w:pPr>
-      <w:r>
-        <w:rPr>
-          <w:rFonts w:ascii="Times New Roman" w:eastAsia="Times New Roman" w:hAnsi="Times New Roman" w:cs="Times New Roman"/>
-          <w:sz w:val="28"/>
-          <w:szCs w:val="28"/>
+        </w:rPr>
+      </w:pPr>
+      <w:r>
+        <w:rPr>
+          <w:rFonts w:ascii="Times New Roman" w:eastAsia="Times New Roman" w:hAnsi="Times New Roman" w:cs="Times New Roman"/>
         </w:rPr>
         <w:t xml:space="preserve">Run the following command:   java -jar </w:t>
       </w:r>
       <w:r>
         <w:rPr>
           <w:rFonts w:ascii="Times New Roman" w:eastAsia="Times New Roman" w:hAnsi="Times New Roman" w:cs="Times New Roman"/>
-          <w:sz w:val="28"/>
-          <w:szCs w:val="28"/>
-        </w:rPr>
-        <w:t>ayavacacompiler</w:t>
-      </w:r>
-      <w:r>
-        <w:rPr>
-          <w:rFonts w:ascii="Times New Roman" w:eastAsia="Times New Roman" w:hAnsi="Times New Roman" w:cs="Times New Roman"/>
-          <w:sz w:val="28"/>
-          <w:szCs w:val="28"/>
-        </w:rPr>
-        <w:t>.jar</w:t>
-      </w:r>
-      <w:r>
-        <w:rPr>
-          <w:rFonts w:ascii="Times New Roman" w:eastAsia="Times New Roman" w:hAnsi="Times New Roman" w:cs="Times New Roman"/>
-          <w:sz w:val="28"/>
-          <w:szCs w:val="28"/>
-        </w:rPr>
-        <w:t xml:space="preserve"> </w:t>
-      </w:r>
-      <w:r>
-        <w:rPr>
-          <w:rFonts w:ascii="Times New Roman" w:eastAsia="Times New Roman" w:hAnsi="Times New Roman" w:cs="Times New Roman"/>
-          <w:sz w:val="28"/>
-          <w:szCs w:val="28"/>
+        </w:rPr>
+        <w:t xml:space="preserve">ayavacacompiler.jar </w:t>
+      </w:r>
+      <w:r>
+        <w:rPr>
+          <w:rFonts w:ascii="Times New Roman" w:eastAsia="Times New Roman" w:hAnsi="Times New Roman" w:cs="Times New Roman"/>
         </w:rPr>
         <w:t>input.</w:t>
       </w:r>
       <w:r>
         <w:rPr>
           <w:rFonts w:ascii="Times New Roman" w:eastAsia="Times New Roman" w:hAnsi="Times New Roman" w:cs="Times New Roman"/>
-          <w:sz w:val="28"/>
-          <w:szCs w:val="28"/>
+        </w:rPr>
+        <w:t xml:space="preserve">txt </w:t>
+      </w:r>
+      <w:r>
+        <w:rPr>
+          <w:rFonts w:ascii="Times New Roman" w:eastAsia="Times New Roman" w:hAnsi="Times New Roman" w:cs="Times New Roman"/>
+        </w:rPr>
+        <w:t xml:space="preserve">                      </w:t>
+      </w:r>
+      <w:r>
+        <w:rPr>
+          <w:rFonts w:ascii="Times New Roman" w:eastAsia="Times New Roman" w:hAnsi="Times New Roman" w:cs="Times New Roman"/>
+        </w:rPr>
+        <w:t>Where input.</w:t>
+      </w:r>
+      <w:r>
+        <w:rPr>
+          <w:rFonts w:ascii="Times New Roman" w:eastAsia="Times New Roman" w:hAnsi="Times New Roman" w:cs="Times New Roman"/>
         </w:rPr>
         <w:t>txt</w:t>
       </w:r>
       <w:r>
         <w:rPr>
           <w:rFonts w:ascii="Times New Roman" w:eastAsia="Times New Roman" w:hAnsi="Times New Roman" w:cs="Times New Roman"/>
-          <w:sz w:val="28"/>
-          <w:szCs w:val="28"/>
-        </w:rPr>
-        <w:t xml:space="preserve"> </w:t>
-      </w:r>
-      <w:r>
-        <w:rPr>
-          <w:rFonts w:ascii="Times New Roman" w:eastAsia="Times New Roman" w:hAnsi="Times New Roman" w:cs="Times New Roman"/>
-          <w:sz w:val="28"/>
-          <w:szCs w:val="28"/>
-        </w:rPr>
-        <w:tab/>
-      </w:r>
-      <w:r>
-        <w:rPr>
-          <w:rFonts w:ascii="Times New Roman" w:eastAsia="Times New Roman" w:hAnsi="Times New Roman" w:cs="Times New Roman"/>
-          <w:sz w:val="28"/>
-          <w:szCs w:val="28"/>
-        </w:rPr>
-        <w:tab/>
-        <w:t>`</w:t>
-      </w:r>
-      <w:r>
-        <w:rPr>
-          <w:rFonts w:ascii="Times New Roman" w:eastAsia="Times New Roman" w:hAnsi="Times New Roman" w:cs="Times New Roman"/>
-          <w:sz w:val="28"/>
-          <w:szCs w:val="28"/>
-        </w:rPr>
-        <w:t>Where input.</w:t>
-      </w:r>
-      <w:r>
-        <w:rPr>
-          <w:rFonts w:ascii="Times New Roman" w:eastAsia="Times New Roman" w:hAnsi="Times New Roman" w:cs="Times New Roman"/>
-          <w:sz w:val="28"/>
-          <w:szCs w:val="28"/>
-        </w:rPr>
-        <w:t>txt</w:t>
-      </w:r>
-      <w:r>
-        <w:rPr>
-          <w:rFonts w:ascii="Times New Roman" w:eastAsia="Times New Roman" w:hAnsi="Times New Roman" w:cs="Times New Roman"/>
-          <w:sz w:val="28"/>
-          <w:szCs w:val="28"/>
         </w:rPr>
         <w:t xml:space="preserve"> is the name of your pascal file you would like to compile </w:t>
       </w:r>
@@ -423,17 +263,279 @@
         <w:spacing w:before="100" w:beforeAutospacing="1" w:after="100" w:afterAutospacing="1"/>
         <w:rPr>
           <w:rFonts w:ascii="Times New Roman" w:eastAsia="Times New Roman" w:hAnsi="Times New Roman" w:cs="Times New Roman"/>
-          <w:sz w:val="28"/>
-          <w:szCs w:val="28"/>
-        </w:rPr>
-      </w:pPr>
-      <w:r>
-        <w:rPr>
-          <w:rFonts w:ascii="Times New Roman" w:eastAsia="Times New Roman" w:hAnsi="Times New Roman" w:cs="Times New Roman"/>
-          <w:sz w:val="28"/>
-          <w:szCs w:val="28"/>
-        </w:rPr>
-        <w:t xml:space="preserve">Example of compiler: </w:t>
+        </w:rPr>
+      </w:pPr>
+      <w:r>
+        <w:rPr>
+          <w:rFonts w:ascii="Times New Roman" w:eastAsia="Times New Roman" w:hAnsi="Times New Roman" w:cs="Times New Roman"/>
+        </w:rPr>
+        <w:t xml:space="preserve">Example of </w:t>
+      </w:r>
+      <w:r>
+        <w:rPr>
+          <w:rFonts w:ascii="Times New Roman" w:eastAsia="Times New Roman" w:hAnsi="Times New Roman" w:cs="Times New Roman"/>
+        </w:rPr>
+        <w:t>using compiler:</w:t>
+      </w:r>
+    </w:p>
+    <w:p>
+      <w:pPr>
+        <w:autoSpaceDE w:val="0"/>
+        <w:autoSpaceDN w:val="0"/>
+        <w:adjustRightInd w:val="0"/>
+        <w:rPr>
+          <w:rFonts w:ascii="Times New Roman" w:hAnsi="Times New Roman" w:cs="Times New Roman"/>
+        </w:rPr>
+      </w:pPr>
+      <w:r>
+        <w:rPr>
+          <w:rFonts w:ascii="Times New Roman" w:hAnsi="Times New Roman" w:cs="Times New Roman"/>
+        </w:rPr>
+        <w:t xml:space="preserve">program </w:t>
+      </w:r>
+      <w:r>
+        <w:rPr>
+          <w:rFonts w:ascii="Times New Roman" w:hAnsi="Times New Roman" w:cs="Times New Roman"/>
+          <w:color w:val="000000"/>
+          <w:u w:val="single"/>
+        </w:rPr>
+        <w:t>foo</w:t>
+      </w:r>
+      <w:r>
+        <w:rPr>
+          <w:rFonts w:ascii="Times New Roman" w:hAnsi="Times New Roman" w:cs="Times New Roman"/>
+        </w:rPr>
+        <w:t>;</w:t>
+      </w:r>
+    </w:p>
+    <w:p>
+      <w:pPr>
+        <w:autoSpaceDE w:val="0"/>
+        <w:autoSpaceDN w:val="0"/>
+        <w:adjustRightInd w:val="0"/>
+        <w:rPr>
+          <w:rFonts w:ascii="Times New Roman" w:hAnsi="Times New Roman" w:cs="Times New Roman"/>
+        </w:rPr>
+      </w:pPr>
+      <w:r>
+        <w:rPr>
+          <w:rFonts w:ascii="Times New Roman" w:hAnsi="Times New Roman" w:cs="Times New Roman"/>
+        </w:rPr>
+        <w:t>begin</w:t>
+      </w:r>
+    </w:p>
+    <w:p>
+      <w:pPr>
+        <w:autoSpaceDE w:val="0"/>
+        <w:autoSpaceDN w:val="0"/>
+        <w:adjustRightInd w:val="0"/>
+        <w:rPr>
+          <w:rFonts w:ascii="Times New Roman" w:hAnsi="Times New Roman" w:cs="Times New Roman"/>
+        </w:rPr>
+      </w:pPr>
+      <w:r>
+        <w:rPr>
+          <w:rFonts w:ascii="Times New Roman" w:hAnsi="Times New Roman" w:cs="Times New Roman"/>
+        </w:rPr>
+        <w:t>end</w:t>
+      </w:r>
+    </w:p>
+    <w:p>
+      <w:pPr>
+        <w:autoSpaceDE w:val="0"/>
+        <w:autoSpaceDN w:val="0"/>
+        <w:adjustRightInd w:val="0"/>
+        <w:rPr>
+          <w:rFonts w:ascii="Times New Roman" w:hAnsi="Times New Roman" w:cs="Times New Roman"/>
+        </w:rPr>
+      </w:pPr>
+      <w:r>
+        <w:rPr>
+          <w:rFonts w:ascii="Times New Roman" w:hAnsi="Times New Roman" w:cs="Times New Roman"/>
+        </w:rPr>
+        <w:t>.</w:t>
+      </w:r>
+    </w:p>
+    <w:p>
+      <w:pPr>
+        <w:autoSpaceDE w:val="0"/>
+        <w:autoSpaceDN w:val="0"/>
+        <w:adjustRightInd w:val="0"/>
+        <w:rPr>
+          <w:rFonts w:ascii="Times New Roman" w:hAnsi="Times New Roman" w:cs="Times New Roman"/>
+        </w:rPr>
+      </w:pPr>
+    </w:p>
+    <w:p>
+      <w:pPr>
+        <w:autoSpaceDE w:val="0"/>
+        <w:autoSpaceDN w:val="0"/>
+        <w:adjustRightInd w:val="0"/>
+        <w:rPr>
+          <w:rFonts w:ascii="Times New Roman" w:hAnsi="Times New Roman" w:cs="Times New Roman"/>
+        </w:rPr>
+      </w:pPr>
+      <w:r>
+        <w:rPr>
+          <w:rFonts w:ascii="Times New Roman" w:hAnsi="Times New Roman" w:cs="Times New Roman"/>
+        </w:rPr>
+        <w:t>Is an example of the simplest pascal program:</w:t>
+      </w:r>
+    </w:p>
+    <w:p>
+      <w:pPr>
+        <w:autoSpaceDE w:val="0"/>
+        <w:autoSpaceDN w:val="0"/>
+        <w:adjustRightInd w:val="0"/>
+        <w:rPr>
+          <w:rFonts w:ascii="Times New Roman" w:hAnsi="Times New Roman" w:cs="Times New Roman"/>
+        </w:rPr>
+      </w:pPr>
+      <w:r>
+        <w:rPr>
+          <w:rFonts w:ascii="Times New Roman" w:hAnsi="Times New Roman" w:cs="Times New Roman"/>
+        </w:rPr>
+        <w:t>Below is an image detailing how to use the jar</w:t>
+      </w:r>
+    </w:p>
+    <w:p>
+      <w:pPr>
+        <w:autoSpaceDE w:val="0"/>
+        <w:autoSpaceDN w:val="0"/>
+        <w:adjustRightInd w:val="0"/>
+        <w:rPr>
+          <w:rFonts w:ascii="Times New Roman" w:hAnsi="Times New Roman" w:cs="Times New Roman"/>
+        </w:rPr>
+      </w:pPr>
+      <w:r>
+        <w:rPr>
+          <w:rFonts w:ascii="Times New Roman" w:hAnsi="Times New Roman" w:cs="Times New Roman"/>
+          <w:noProof/>
+        </w:rPr>
+        <w:drawing>
+          <wp:inline distT="0" distB="0" distL="0" distR="0" wp14:anchorId="036E8C4C" wp14:editId="3EC4F59A">
+            <wp:extent cx="6080469" cy="733425"/>
+            <wp:effectExtent l="0" t="0" r="3175" b="3175"/>
+            <wp:docPr id="1" name="Picture 1"/>
+            <wp:cNvGraphicFramePr>
+              <a:graphicFrameLocks xmlns:a="http://schemas.openxmlformats.org/drawingml/2006/main" noChangeAspect="1"/>
+            </wp:cNvGraphicFramePr>
+            <a:graphic xmlns:a="http://schemas.openxmlformats.org/drawingml/2006/main">
+              <a:graphicData uri="http://schemas.openxmlformats.org/drawingml/2006/picture">
+                <pic:pic xmlns:pic="http://schemas.openxmlformats.org/drawingml/2006/picture">
+                  <pic:nvPicPr>
+                    <pic:cNvPr id="1" name="ahahaha.png"/>
+                    <pic:cNvPicPr/>
+                  </pic:nvPicPr>
+                  <pic:blipFill>
+                    <a:blip r:embed="rId5">
+                      <a:extLst>
+                        <a:ext uri="{28A0092B-C50C-407E-A947-70E740481C1C}">
+                          <a14:useLocalDpi xmlns:a14="http://schemas.microsoft.com/office/drawing/2010/main" val="0"/>
+                        </a:ext>
+                      </a:extLst>
+                    </a:blip>
+                    <a:stretch>
+                      <a:fillRect/>
+                    </a:stretch>
+                  </pic:blipFill>
+                  <pic:spPr>
+                    <a:xfrm>
+                      <a:off x="0" y="0"/>
+                      <a:ext cx="6186683" cy="746237"/>
+                    </a:xfrm>
+                    <a:prstGeom prst="rect">
+                      <a:avLst/>
+                    </a:prstGeom>
+                  </pic:spPr>
+                </pic:pic>
+              </a:graphicData>
+            </a:graphic>
+          </wp:inline>
+        </w:drawing>
+      </w:r>
+    </w:p>
+    <w:p>
+      <w:pPr>
+        <w:autoSpaceDE w:val="0"/>
+        <w:autoSpaceDN w:val="0"/>
+        <w:adjustRightInd w:val="0"/>
+        <w:rPr>
+          <w:rFonts w:ascii="Times New Roman" w:hAnsi="Times New Roman" w:cs="Times New Roman"/>
+        </w:rPr>
+      </w:pPr>
+    </w:p>
+    <w:p>
+      <w:pPr>
+        <w:autoSpaceDE w:val="0"/>
+        <w:autoSpaceDN w:val="0"/>
+        <w:adjustRightInd w:val="0"/>
+        <w:rPr>
+          <w:rFonts w:ascii="Times New Roman" w:hAnsi="Times New Roman" w:cs="Times New Roman"/>
+        </w:rPr>
+      </w:pPr>
+      <w:r>
+        <w:rPr>
+          <w:rFonts w:ascii="Times New Roman" w:hAnsi="Times New Roman" w:cs="Times New Roman"/>
+        </w:rPr>
+        <w:t>Using the instructions above we get the following output in the command line:</w:t>
+      </w:r>
+    </w:p>
+    <w:p>
+      <w:pPr>
+        <w:autoSpaceDE w:val="0"/>
+        <w:autoSpaceDN w:val="0"/>
+        <w:adjustRightInd w:val="0"/>
+        <w:rPr>
+          <w:rFonts w:ascii="Times New Roman" w:hAnsi="Times New Roman" w:cs="Times New Roman"/>
+        </w:rPr>
+      </w:pPr>
+      <w:r>
+        <w:rPr>
+          <w:rFonts w:ascii="Times New Roman" w:hAnsi="Times New Roman" w:cs="Times New Roman"/>
+          <w:noProof/>
+        </w:rPr>
+        <w:drawing>
+          <wp:inline distT="0" distB="0" distL="0" distR="0" wp14:anchorId="3638FD0B" wp14:editId="57FA1FC1">
+            <wp:extent cx="1819275" cy="2212072"/>
+            <wp:effectExtent l="0" t="0" r="0" b="0"/>
+            <wp:docPr id="2" name="Picture 2"/>
+            <wp:cNvGraphicFramePr>
+              <a:graphicFrameLocks xmlns:a="http://schemas.openxmlformats.org/drawingml/2006/main" noChangeAspect="1"/>
+            </wp:cNvGraphicFramePr>
+            <a:graphic xmlns:a="http://schemas.openxmlformats.org/drawingml/2006/main">
+              <a:graphicData uri="http://schemas.openxmlformats.org/drawingml/2006/picture">
+                <pic:pic xmlns:pic="http://schemas.openxmlformats.org/drawingml/2006/picture">
+                  <pic:nvPicPr>
+                    <pic:cNvPr id="2" name="kghgbh.png"/>
+                    <pic:cNvPicPr/>
+                  </pic:nvPicPr>
+                  <pic:blipFill>
+                    <a:blip r:embed="rId6">
+                      <a:extLst>
+                        <a:ext uri="{28A0092B-C50C-407E-A947-70E740481C1C}">
+                          <a14:useLocalDpi xmlns:a14="http://schemas.microsoft.com/office/drawing/2010/main" val="0"/>
+                        </a:ext>
+                      </a:extLst>
+                    </a:blip>
+                    <a:stretch>
+                      <a:fillRect/>
+                    </a:stretch>
+                  </pic:blipFill>
+                  <pic:spPr>
+                    <a:xfrm>
+                      <a:off x="0" y="0"/>
+                      <a:ext cx="1870115" cy="2273888"/>
+                    </a:xfrm>
+                    <a:prstGeom prst="rect">
+                      <a:avLst/>
+                    </a:prstGeom>
+                  </pic:spPr>
+                </pic:pic>
+              </a:graphicData>
+            </a:graphic>
+          </wp:inline>
+        </w:drawing>
       </w:r>
     </w:p>
     <w:p>
@@ -441,28 +543,21 @@
         <w:spacing w:before="100" w:beforeAutospacing="1" w:after="100" w:afterAutospacing="1"/>
         <w:rPr>
           <w:rFonts w:ascii="Times New Roman" w:eastAsia="Times New Roman" w:hAnsi="Times New Roman" w:cs="Times New Roman"/>
-          <w:sz w:val="28"/>
-          <w:szCs w:val="28"/>
-        </w:rPr>
-      </w:pPr>
-      <w:bookmarkStart w:id="0" w:name="_GoBack"/>
-      <w:bookmarkEnd w:id="0"/>
+        </w:rPr>
+      </w:pPr>
     </w:p>
     <w:p>
       <w:pPr>
         <w:spacing w:before="100" w:beforeAutospacing="1" w:after="100" w:afterAutospacing="1"/>
         <w:rPr>
           <w:rFonts w:ascii="Times New Roman" w:eastAsia="Times New Roman" w:hAnsi="Times New Roman" w:cs="Times New Roman"/>
-          <w:sz w:val="28"/>
-          <w:szCs w:val="28"/>
-        </w:rPr>
-      </w:pPr>
-      <w:r>
-        <w:rPr>
-          <w:rFonts w:ascii="Times New Roman" w:eastAsia="Times New Roman" w:hAnsi="Times New Roman" w:cs="Times New Roman"/>
-          <w:sz w:val="28"/>
-          <w:szCs w:val="28"/>
-        </w:rPr>
+        </w:rPr>
+      </w:pPr>
+      <w:r>
+        <w:rPr>
+          <w:rFonts w:ascii="Times New Roman" w:eastAsia="Times New Roman" w:hAnsi="Times New Roman" w:cs="Times New Roman"/>
+        </w:rPr>
+        <w:lastRenderedPageBreak/>
         <w:t>Limitations of this compiler:</w:t>
       </w:r>
     </w:p>
@@ -476,17 +571,19 @@
         <w:spacing w:before="100" w:beforeAutospacing="1" w:after="100" w:afterAutospacing="1"/>
         <w:rPr>
           <w:rFonts w:ascii="Times New Roman" w:eastAsia="Times New Roman" w:hAnsi="Times New Roman" w:cs="Times New Roman"/>
-          <w:sz w:val="28"/>
-          <w:szCs w:val="28"/>
-        </w:rPr>
-      </w:pPr>
-      <w:r>
-        <w:rPr>
-          <w:rFonts w:ascii="Times New Roman" w:eastAsia="Times New Roman" w:hAnsi="Times New Roman" w:cs="Times New Roman"/>
-          <w:sz w:val="28"/>
-          <w:szCs w:val="28"/>
+        </w:rPr>
+      </w:pPr>
+      <w:r>
+        <w:rPr>
+          <w:rFonts w:ascii="Times New Roman" w:eastAsia="Times New Roman" w:hAnsi="Times New Roman" w:cs="Times New Roman"/>
         </w:rPr>
         <w:t>Does not have code generation working properly</w:t>
+      </w:r>
+      <w:r>
+        <w:rPr>
+          <w:rFonts w:ascii="Times New Roman" w:eastAsia="Times New Roman" w:hAnsi="Times New Roman" w:cs="Times New Roman"/>
+        </w:rPr>
+        <w:t>.</w:t>
       </w:r>
     </w:p>
     <w:p>
@@ -499,17 +596,19 @@
         <w:spacing w:before="100" w:beforeAutospacing="1" w:after="100" w:afterAutospacing="1"/>
         <w:rPr>
           <w:rFonts w:ascii="Times New Roman" w:eastAsia="Times New Roman" w:hAnsi="Times New Roman" w:cs="Times New Roman"/>
-          <w:sz w:val="28"/>
-          <w:szCs w:val="28"/>
-        </w:rPr>
-      </w:pPr>
-      <w:r>
-        <w:rPr>
-          <w:rFonts w:ascii="Times New Roman" w:eastAsia="Times New Roman" w:hAnsi="Times New Roman" w:cs="Times New Roman"/>
-          <w:sz w:val="28"/>
-          <w:szCs w:val="28"/>
-        </w:rPr>
-        <w:t xml:space="preserve">Semantic analyzer is not working properly </w:t>
+        </w:rPr>
+      </w:pPr>
+      <w:r>
+        <w:rPr>
+          <w:rFonts w:ascii="Times New Roman" w:eastAsia="Times New Roman" w:hAnsi="Times New Roman" w:cs="Times New Roman"/>
+        </w:rPr>
+        <w:t>Semantic analyzer is not working properly</w:t>
+      </w:r>
+      <w:r>
+        <w:rPr>
+          <w:rFonts w:ascii="Times New Roman" w:eastAsia="Times New Roman" w:hAnsi="Times New Roman" w:cs="Times New Roman"/>
+        </w:rPr>
+        <w:t>.</w:t>
       </w:r>
     </w:p>
     <w:p>
@@ -522,17 +621,44 @@
         <w:spacing w:before="100" w:beforeAutospacing="1" w:after="100" w:afterAutospacing="1"/>
         <w:rPr>
           <w:rFonts w:ascii="Times New Roman" w:eastAsia="Times New Roman" w:hAnsi="Times New Roman" w:cs="Times New Roman"/>
-          <w:sz w:val="28"/>
-          <w:szCs w:val="28"/>
-        </w:rPr>
-      </w:pPr>
-      <w:r>
-        <w:rPr>
-          <w:rFonts w:ascii="Times New Roman" w:eastAsia="Times New Roman" w:hAnsi="Times New Roman" w:cs="Times New Roman"/>
-          <w:sz w:val="28"/>
-          <w:szCs w:val="28"/>
-        </w:rPr>
-        <w:t xml:space="preserve">Can only recognize valid pascal programs and parse the simplest pascal program </w:t>
+        </w:rPr>
+      </w:pPr>
+      <w:r>
+        <w:rPr>
+          <w:rFonts w:ascii="Times New Roman" w:eastAsia="Times New Roman" w:hAnsi="Times New Roman" w:cs="Times New Roman"/>
+        </w:rPr>
+        <w:t>Can only recognize valid pascal programs and parse the simplest pascal program</w:t>
+      </w:r>
+      <w:r>
+        <w:rPr>
+          <w:rFonts w:ascii="Times New Roman" w:eastAsia="Times New Roman" w:hAnsi="Times New Roman" w:cs="Times New Roman"/>
+        </w:rPr>
+        <w:t>.</w:t>
+      </w:r>
+    </w:p>
+    <w:p>
+      <w:pPr>
+        <w:pStyle w:val="ListParagraph"/>
+        <w:numPr>
+          <w:ilvl w:val="0"/>
+          <w:numId w:val="3"/>
+        </w:numPr>
+        <w:spacing w:before="100" w:beforeAutospacing="1" w:after="100" w:afterAutospacing="1"/>
+        <w:rPr>
+          <w:rFonts w:ascii="Times New Roman" w:eastAsia="Times New Roman" w:hAnsi="Times New Roman" w:cs="Times New Roman"/>
+        </w:rPr>
+      </w:pPr>
+      <w:r>
+        <w:rPr>
+          <w:rFonts w:ascii="Times New Roman" w:eastAsia="Times New Roman" w:hAnsi="Times New Roman" w:cs="Times New Roman"/>
+        </w:rPr>
+        <w:t>Parser is not creating nodes properly.</w:t>
+      </w:r>
+      <w:r>
+        <w:rPr>
+          <w:rFonts w:ascii="Times New Roman" w:eastAsia="Times New Roman" w:hAnsi="Times New Roman" w:cs="Times New Roman"/>
+        </w:rPr>
+        <w:t xml:space="preserve"> </w:t>
       </w:r>
     </w:p>
     <w:p>
@@ -1428,6 +1554,33 @@
       <w:szCs w:val="20"/>
     </w:rPr>
   </w:style>
+  <w:style w:type="paragraph" w:styleId="BalloonText">
+    <w:name w:val="Balloon Text"/>
+    <w:basedOn w:val="Normal"/>
+    <w:link w:val="BalloonTextChar"/>
+    <w:uiPriority w:val="99"/>
+    <w:semiHidden/>
+    <w:unhideWhenUsed/>
+    <w:rsid w:val="007D3086"/>
+    <w:rPr>
+      <w:rFonts w:ascii="Times New Roman" w:hAnsi="Times New Roman" w:cs="Times New Roman"/>
+      <w:sz w:val="18"/>
+      <w:szCs w:val="18"/>
+    </w:rPr>
+  </w:style>
+  <w:style w:type="character" w:customStyle="1" w:styleId="BalloonTextChar">
+    <w:name w:val="Balloon Text Char"/>
+    <w:basedOn w:val="DefaultParagraphFont"/>
+    <w:link w:val="BalloonText"/>
+    <w:uiPriority w:val="99"/>
+    <w:semiHidden/>
+    <w:rsid w:val="007D3086"/>
+    <w:rPr>
+      <w:rFonts w:ascii="Times New Roman" w:hAnsi="Times New Roman" w:cs="Times New Roman"/>
+      <w:sz w:val="18"/>
+      <w:szCs w:val="18"/>
+    </w:rPr>
+  </w:style>
 </w:styles>
 </file>
 

</xml_diff>

<commit_message>
updated sdd and user manual since statement now is working
</commit_message>
<xml_diff>
--- a/Product/CompilerUserManual.docx
+++ b/Product/CompilerUserManual.docx
@@ -40,8 +40,6 @@
         </w:rPr>
         <w:t xml:space="preserve">Compilers </w:t>
       </w:r>
-      <w:bookmarkStart w:id="0" w:name="_GoBack"/>
-      <w:bookmarkEnd w:id="0"/>
     </w:p>
     <w:p>
       <w:pPr>
@@ -558,6 +556,144 @@
           <w:rFonts w:ascii="Times New Roman" w:eastAsia="Times New Roman" w:hAnsi="Times New Roman" w:cs="Times New Roman"/>
         </w:rPr>
         <w:lastRenderedPageBreak/>
+        <w:t>Now if we were to parse the following program:</w:t>
+      </w:r>
+    </w:p>
+    <w:p>
+      <w:pPr>
+        <w:spacing w:before="100" w:beforeAutospacing="1" w:after="100" w:afterAutospacing="1"/>
+        <w:rPr>
+          <w:rFonts w:ascii="Times New Roman" w:eastAsia="Times New Roman" w:hAnsi="Times New Roman" w:cs="Times New Roman"/>
+        </w:rPr>
+      </w:pPr>
+      <w:r>
+        <w:rPr>
+          <w:rFonts w:ascii="Times New Roman" w:eastAsia="Times New Roman" w:hAnsi="Times New Roman" w:cs="Times New Roman"/>
+          <w:noProof/>
+        </w:rPr>
+        <w:drawing>
+          <wp:inline distT="0" distB="0" distL="0" distR="0" wp14:anchorId="149176FC" wp14:editId="06F1B070">
+            <wp:extent cx="2409825" cy="1329559"/>
+            <wp:effectExtent l="0" t="0" r="3175" b="4445"/>
+            <wp:docPr id="3" name="Picture 3"/>
+            <wp:cNvGraphicFramePr>
+              <a:graphicFrameLocks xmlns:a="http://schemas.openxmlformats.org/drawingml/2006/main" noChangeAspect="1"/>
+            </wp:cNvGraphicFramePr>
+            <a:graphic xmlns:a="http://schemas.openxmlformats.org/drawingml/2006/main">
+              <a:graphicData uri="http://schemas.openxmlformats.org/drawingml/2006/picture">
+                <pic:pic xmlns:pic="http://schemas.openxmlformats.org/drawingml/2006/picture">
+                  <pic:nvPicPr>
+                    <pic:cNvPr id="3" name="dsbjknjkds..png"/>
+                    <pic:cNvPicPr/>
+                  </pic:nvPicPr>
+                  <pic:blipFill>
+                    <a:blip r:embed="rId7">
+                      <a:extLst>
+                        <a:ext uri="{28A0092B-C50C-407E-A947-70E740481C1C}">
+                          <a14:useLocalDpi xmlns:a14="http://schemas.microsoft.com/office/drawing/2010/main" val="0"/>
+                        </a:ext>
+                      </a:extLst>
+                    </a:blip>
+                    <a:stretch>
+                      <a:fillRect/>
+                    </a:stretch>
+                  </pic:blipFill>
+                  <pic:spPr>
+                    <a:xfrm>
+                      <a:off x="0" y="0"/>
+                      <a:ext cx="2426914" cy="1338988"/>
+                    </a:xfrm>
+                    <a:prstGeom prst="rect">
+                      <a:avLst/>
+                    </a:prstGeom>
+                  </pic:spPr>
+                </pic:pic>
+              </a:graphicData>
+            </a:graphic>
+          </wp:inline>
+        </w:drawing>
+      </w:r>
+    </w:p>
+    <w:p>
+      <w:pPr>
+        <w:spacing w:before="100" w:beforeAutospacing="1" w:after="100" w:afterAutospacing="1"/>
+        <w:rPr>
+          <w:rFonts w:ascii="Times New Roman" w:eastAsia="Times New Roman" w:hAnsi="Times New Roman" w:cs="Times New Roman"/>
+        </w:rPr>
+      </w:pPr>
+      <w:r>
+        <w:rPr>
+          <w:rFonts w:ascii="Times New Roman" w:eastAsia="Times New Roman" w:hAnsi="Times New Roman" w:cs="Times New Roman"/>
+        </w:rPr>
+        <w:t>The parser will output the following tree:</w:t>
+      </w:r>
+    </w:p>
+    <w:p>
+      <w:pPr>
+        <w:spacing w:before="100" w:beforeAutospacing="1" w:after="100" w:afterAutospacing="1"/>
+        <w:rPr>
+          <w:rFonts w:ascii="Times New Roman" w:eastAsia="Times New Roman" w:hAnsi="Times New Roman" w:cs="Times New Roman"/>
+        </w:rPr>
+      </w:pPr>
+      <w:r>
+        <w:rPr>
+          <w:rFonts w:ascii="Times New Roman" w:eastAsia="Times New Roman" w:hAnsi="Times New Roman" w:cs="Times New Roman"/>
+          <w:noProof/>
+        </w:rPr>
+        <w:drawing>
+          <wp:inline distT="0" distB="0" distL="0" distR="0" wp14:anchorId="749CFA46" wp14:editId="3931EB1A">
+            <wp:extent cx="1710018" cy="2400300"/>
+            <wp:effectExtent l="0" t="0" r="5080" b="0"/>
+            <wp:docPr id="4" name="Picture 4"/>
+            <wp:cNvGraphicFramePr>
+              <a:graphicFrameLocks xmlns:a="http://schemas.openxmlformats.org/drawingml/2006/main" noChangeAspect="1"/>
+            </wp:cNvGraphicFramePr>
+            <a:graphic xmlns:a="http://schemas.openxmlformats.org/drawingml/2006/main">
+              <a:graphicData uri="http://schemas.openxmlformats.org/drawingml/2006/picture">
+                <pic:pic xmlns:pic="http://schemas.openxmlformats.org/drawingml/2006/picture">
+                  <pic:nvPicPr>
+                    <pic:cNvPr id="4" name="danjksajk.png"/>
+                    <pic:cNvPicPr/>
+                  </pic:nvPicPr>
+                  <pic:blipFill>
+                    <a:blip r:embed="rId8">
+                      <a:extLst>
+                        <a:ext uri="{28A0092B-C50C-407E-A947-70E740481C1C}">
+                          <a14:useLocalDpi xmlns:a14="http://schemas.microsoft.com/office/drawing/2010/main" val="0"/>
+                        </a:ext>
+                      </a:extLst>
+                    </a:blip>
+                    <a:stretch>
+                      <a:fillRect/>
+                    </a:stretch>
+                  </pic:blipFill>
+                  <pic:spPr>
+                    <a:xfrm>
+                      <a:off x="0" y="0"/>
+                      <a:ext cx="1721795" cy="2416831"/>
+                    </a:xfrm>
+                    <a:prstGeom prst="rect">
+                      <a:avLst/>
+                    </a:prstGeom>
+                  </pic:spPr>
+                </pic:pic>
+              </a:graphicData>
+            </a:graphic>
+          </wp:inline>
+        </w:drawing>
+      </w:r>
+    </w:p>
+    <w:p>
+      <w:pPr>
+        <w:spacing w:before="100" w:beforeAutospacing="1" w:after="100" w:afterAutospacing="1"/>
+        <w:rPr>
+          <w:rFonts w:ascii="Times New Roman" w:eastAsia="Times New Roman" w:hAnsi="Times New Roman" w:cs="Times New Roman"/>
+        </w:rPr>
+      </w:pPr>
+      <w:r>
+        <w:rPr>
+          <w:rFonts w:ascii="Times New Roman" w:eastAsia="Times New Roman" w:hAnsi="Times New Roman" w:cs="Times New Roman"/>
+        </w:rPr>
         <w:t>Limitations of this compiler:</w:t>
       </w:r>
     </w:p>
@@ -571,13 +707,15 @@
         <w:spacing w:before="100" w:beforeAutospacing="1" w:after="100" w:afterAutospacing="1"/>
         <w:rPr>
           <w:rFonts w:ascii="Times New Roman" w:eastAsia="Times New Roman" w:hAnsi="Times New Roman" w:cs="Times New Roman"/>
-        </w:rPr>
-      </w:pPr>
-      <w:r>
-        <w:rPr>
-          <w:rFonts w:ascii="Times New Roman" w:eastAsia="Times New Roman" w:hAnsi="Times New Roman" w:cs="Times New Roman"/>
-        </w:rPr>
-        <w:t>Does not have code generation working properly</w:t>
+          <w:sz w:val="28"/>
+          <w:szCs w:val="28"/>
+        </w:rPr>
+      </w:pPr>
+      <w:r>
+        <w:rPr>
+          <w:rFonts w:ascii="Times New Roman" w:eastAsia="Times New Roman" w:hAnsi="Times New Roman" w:cs="Times New Roman"/>
+        </w:rPr>
+        <w:t>Can only recognize valid pascal programs</w:t>
       </w:r>
       <w:r>
         <w:rPr>
@@ -596,20 +734,18 @@
         <w:spacing w:before="100" w:beforeAutospacing="1" w:after="100" w:afterAutospacing="1"/>
         <w:rPr>
           <w:rFonts w:ascii="Times New Roman" w:eastAsia="Times New Roman" w:hAnsi="Times New Roman" w:cs="Times New Roman"/>
-        </w:rPr>
-      </w:pPr>
-      <w:r>
-        <w:rPr>
-          <w:rFonts w:ascii="Times New Roman" w:eastAsia="Times New Roman" w:hAnsi="Times New Roman" w:cs="Times New Roman"/>
-        </w:rPr>
-        <w:t>Semantic analyzer is not working properly</w:t>
-      </w:r>
-      <w:r>
-        <w:rPr>
-          <w:rFonts w:ascii="Times New Roman" w:eastAsia="Times New Roman" w:hAnsi="Times New Roman" w:cs="Times New Roman"/>
-        </w:rPr>
-        <w:t>.</w:t>
-      </w:r>
+          <w:sz w:val="28"/>
+          <w:szCs w:val="28"/>
+        </w:rPr>
+      </w:pPr>
+      <w:r>
+        <w:rPr>
+          <w:rFonts w:ascii="Times New Roman" w:eastAsia="Times New Roman" w:hAnsi="Times New Roman" w:cs="Times New Roman"/>
+        </w:rPr>
+        <w:t>Can parse pascal program to return nodes.</w:t>
+      </w:r>
+      <w:bookmarkStart w:id="0" w:name="_GoBack"/>
+      <w:bookmarkEnd w:id="0"/>
     </w:p>
     <w:p>
       <w:pPr>
@@ -627,7 +763,7 @@
         <w:rPr>
           <w:rFonts w:ascii="Times New Roman" w:eastAsia="Times New Roman" w:hAnsi="Times New Roman" w:cs="Times New Roman"/>
         </w:rPr>
-        <w:t>Can only recognize valid pascal programs and parse the simplest pascal program</w:t>
+        <w:t>Semantic analyzer is not working properly</w:t>
       </w:r>
       <w:r>
         <w:rPr>
@@ -652,17 +788,12 @@
         <w:rPr>
           <w:rFonts w:ascii="Times New Roman" w:eastAsia="Times New Roman" w:hAnsi="Times New Roman" w:cs="Times New Roman"/>
         </w:rPr>
-        <w:t>Parser is not creating nodes properly.</w:t>
-      </w:r>
-      <w:r>
-        <w:rPr>
-          <w:rFonts w:ascii="Times New Roman" w:eastAsia="Times New Roman" w:hAnsi="Times New Roman" w:cs="Times New Roman"/>
-        </w:rPr>
-        <w:t xml:space="preserve"> </w:t>
-      </w:r>
-    </w:p>
-    <w:p>
-      <w:pPr>
+        <w:t>Code generation not working properly.</w:t>
+      </w:r>
+    </w:p>
+    <w:p>
+      <w:pPr>
+        <w:pStyle w:val="ListParagraph"/>
         <w:spacing w:before="100" w:beforeAutospacing="1" w:after="100" w:afterAutospacing="1"/>
         <w:rPr>
           <w:rFonts w:ascii="Times New Roman" w:eastAsia="Times New Roman" w:hAnsi="Times New Roman" w:cs="Times New Roman"/>
@@ -828,7 +959,7 @@
   <w:abstractNum w:abstractNumId="1" w15:restartNumberingAfterBreak="0">
     <w:nsid w:val="489F3644"/>
     <w:multiLevelType w:val="hybridMultilevel"/>
-    <w:tmpl w:val="FC562A10"/>
+    <w:tmpl w:val="BACEFFA4"/>
     <w:lvl w:ilvl="0" w:tplc="04090001">
       <w:start w:val="1"/>
       <w:numFmt w:val="bullet"/>

</xml_diff>